<commit_message>
Update Artifact 2 - Algorithms and Data Structure - Narrative.docx
</commit_message>
<xml_diff>
--- a/Artifact2/Artifact 2 - Algorithms and Data Structure - Narrative.docx
+++ b/Artifact2/Artifact 2 - Algorithms and Data Structure - Narrative.docx
@@ -147,7 +147,61 @@
         <w:rPr>
           <w:rFonts w:ascii="Times New Roman" w:hAnsi="Times New Roman" w:cs="Times New Roman"/>
         </w:rPr>
-        <w:t>The artifact for category two is the course list program from the CS300 class. The program reads a comma delimited file that contains the course number, name and prerequisites. When the user requests the application to display the list of courses, it will sort the list and print out the results.</w:t>
+        <w:t>The artifact for category two is the course list program from the CS300 class</w:t>
+      </w:r>
+      <w:r>
+        <w:rPr>
+          <w:rFonts w:ascii="Times New Roman" w:hAnsi="Times New Roman" w:cs="Times New Roman"/>
+        </w:rPr>
+        <w:t xml:space="preserve"> that was created in </w:t>
+      </w:r>
+      <w:r>
+        <w:rPr>
+          <w:rFonts w:ascii="Times New Roman" w:hAnsi="Times New Roman" w:cs="Times New Roman"/>
+        </w:rPr>
+        <w:t>December</w:t>
+      </w:r>
+      <w:r>
+        <w:rPr>
+          <w:rFonts w:ascii="Times New Roman" w:hAnsi="Times New Roman" w:cs="Times New Roman"/>
+        </w:rPr>
+        <w:t xml:space="preserve"> of 202</w:t>
+      </w:r>
+      <w:r>
+        <w:rPr>
+          <w:rFonts w:ascii="Times New Roman" w:hAnsi="Times New Roman" w:cs="Times New Roman"/>
+        </w:rPr>
+        <w:t>3</w:t>
+      </w:r>
+      <w:r>
+        <w:rPr>
+          <w:rFonts w:ascii="Times New Roman" w:hAnsi="Times New Roman" w:cs="Times New Roman"/>
+        </w:rPr>
+        <w:t>. The program reads a comma</w:t>
+      </w:r>
+      <w:r>
+        <w:rPr>
+          <w:rFonts w:ascii="Times New Roman" w:hAnsi="Times New Roman" w:cs="Times New Roman"/>
+        </w:rPr>
+        <w:t>-</w:t>
+      </w:r>
+      <w:r>
+        <w:rPr>
+          <w:rFonts w:ascii="Times New Roman" w:hAnsi="Times New Roman" w:cs="Times New Roman"/>
+        </w:rPr>
+        <w:t>delimited file that contains the course number, name</w:t>
+      </w:r>
+      <w:r>
+        <w:rPr>
+          <w:rFonts w:ascii="Times New Roman" w:hAnsi="Times New Roman" w:cs="Times New Roman"/>
+        </w:rPr>
+        <w:t>,</w:t>
+      </w:r>
+      <w:r>
+        <w:rPr>
+          <w:rFonts w:ascii="Times New Roman" w:hAnsi="Times New Roman" w:cs="Times New Roman"/>
+        </w:rPr>
+        <w:t xml:space="preserve"> and prerequisites. When the user requests the application to display the list of courses, it will sort the list and print out the results.</w:t>
       </w:r>
     </w:p>
     <w:p>
@@ -192,7 +246,19 @@
         <w:rPr>
           <w:rFonts w:ascii="Times New Roman" w:hAnsi="Times New Roman" w:cs="Times New Roman"/>
         </w:rPr>
-        <w:t xml:space="preserve">To implement the change in the code, I first needed to figure out how the merge sort algorithm works by looking at the pseudocode and then figuring out how to map it to the vector that was already created. The merge sort algorithm essentially creates temporary vectors and compares a defined key to add the courses to the temporary vector in sorted order. In the pseudocode below, the merge function gets the start, middle, and end indexes of the array and </w:t>
+        <w:t xml:space="preserve">To implement the change in the code, I first needed to figure out how the merge sort algorithm works by looking at the pseudocode and then figuring out how to map it to the vector that was already created. The merge sort algorithm essentially creates temporary vectors and compares a defined </w:t>
+      </w:r>
+      <w:r>
+        <w:rPr>
+          <w:rFonts w:ascii="Times New Roman" w:hAnsi="Times New Roman" w:cs="Times New Roman"/>
+        </w:rPr>
+        <w:t>identifier</w:t>
+      </w:r>
+      <w:r>
+        <w:rPr>
+          <w:rFonts w:ascii="Times New Roman" w:hAnsi="Times New Roman" w:cs="Times New Roman"/>
+        </w:rPr>
+        <w:t xml:space="preserve"> to add the courses to the temporary vector in sorted order. In the pseudocode below, the merge function gets the start, middle, and end indexes of the array and </w:t>
       </w:r>
       <w:r>
         <w:rPr>
@@ -921,13 +987,7 @@
         <w:rPr>
           <w:rFonts w:ascii="Times New Roman" w:hAnsi="Times New Roman" w:cs="Times New Roman"/>
         </w:rPr>
-        <w:t xml:space="preserve"> variable is set to false whenever a new course is added to the list, such as when the comma-delimited file is loaded.</w:t>
-      </w:r>
-      <w:r>
-        <w:rPr>
-          <w:rFonts w:ascii="Times New Roman" w:hAnsi="Times New Roman" w:cs="Times New Roman"/>
-        </w:rPr>
-        <w:t xml:space="preserve"> </w:t>
+        <w:t xml:space="preserve"> variable is set to false whenever a new course is added to the list, such as when the comma-delimited file is loaded. </w:t>
       </w:r>
     </w:p>
     <w:p>
@@ -949,7 +1009,19 @@
           <w:rFonts w:ascii="Times New Roman" w:hAnsi="Times New Roman" w:cs="Times New Roman"/>
         </w:rPr>
         <w:lastRenderedPageBreak/>
-        <w:t>audiences and contexts by documenting the changes within the code using inline comments and a header comment along with defining the exact changes in the narrative.</w:t>
+        <w:t>audiences and contexts by documenting the changes within the code using inline comments and a header comment</w:t>
+      </w:r>
+      <w:r>
+        <w:rPr>
+          <w:rFonts w:ascii="Times New Roman" w:hAnsi="Times New Roman" w:cs="Times New Roman"/>
+        </w:rPr>
+        <w:t>,</w:t>
+      </w:r>
+      <w:r>
+        <w:rPr>
+          <w:rFonts w:ascii="Times New Roman" w:hAnsi="Times New Roman" w:cs="Times New Roman"/>
+        </w:rPr>
+        <w:t xml:space="preserve"> along with defining the exact changes in the narrative.</w:t>
       </w:r>
     </w:p>
     <w:p>

</xml_diff>